<commit_message>
REview báo cáo Đài
</commit_message>
<xml_diff>
--- a/09. Đoàn Vũ Sa/CaoThiNham.DoanThiVuSa ver1.2.docx
+++ b/09. Đoàn Vũ Sa/CaoThiNham.DoanThiVuSa ver1.2.docx
@@ -1,6 +1,6 @@
 
 <file path=word/document.xml><?xml version="1.0" encoding="utf-8"?>
-<w:document xmlns:wpc="http://schemas.microsoft.com/office/word/2010/wordprocessingCanvas" xmlns:cx="http://schemas.microsoft.com/office/drawing/2014/chartex" xmlns:mc="http://schemas.openxmlformats.org/markup-compatibility/2006" xmlns:o="urn:schemas-microsoft-com:office:office" xmlns:r="http://schemas.openxmlformats.org/officeDocument/2006/relationships" xmlns:m="http://schemas.openxmlformats.org/officeDocument/2006/math" xmlns:v="urn:schemas-microsoft-com:vml" xmlns:wp14="http://schemas.microsoft.com/office/word/2010/wordprocessingDrawing" xmlns:wp="http://schemas.openxmlformats.org/drawingml/2006/wordprocessingDrawing" xmlns:w10="urn:schemas-microsoft-com:office:word" xmlns:w="http://schemas.openxmlformats.org/wordprocessingml/2006/main" xmlns:w14="http://schemas.microsoft.com/office/word/2010/wordml" xmlns:w15="http://schemas.microsoft.com/office/word/2012/wordml" xmlns:w16se="http://schemas.microsoft.com/office/word/2015/wordml/symex" xmlns:wpg="http://schemas.microsoft.com/office/word/2010/wordprocessingGroup" xmlns:wpi="http://schemas.microsoft.com/office/word/2010/wordprocessingInk" xmlns:wne="http://schemas.microsoft.com/office/word/2006/wordml" xmlns:wps="http://schemas.microsoft.com/office/word/2010/wordprocessingShape" mc:Ignorable="w14 w15 w16se wp14">
+<w:document xmlns:wpc="http://schemas.microsoft.com/office/word/2010/wordprocessingCanvas" xmlns:cx="http://schemas.microsoft.com/office/drawing/2014/chartex" xmlns:cx1="http://schemas.microsoft.com/office/drawing/2015/9/8/chartex" xmlns:cx2="http://schemas.microsoft.com/office/drawing/2015/10/21/chartex" xmlns:cx3="http://schemas.microsoft.com/office/drawing/2016/5/9/chartex" xmlns:cx4="http://schemas.microsoft.com/office/drawing/2016/5/10/chartex" xmlns:cx5="http://schemas.microsoft.com/office/drawing/2016/5/11/chartex" xmlns:cx6="http://schemas.microsoft.com/office/drawing/2016/5/12/chartex" xmlns:cx7="http://schemas.microsoft.com/office/drawing/2016/5/13/chartex" xmlns:cx8="http://schemas.microsoft.com/office/drawing/2016/5/14/chartex" xmlns:mc="http://schemas.openxmlformats.org/markup-compatibility/2006" xmlns:aink="http://schemas.microsoft.com/office/drawing/2016/ink" xmlns:am3d="http://schemas.microsoft.com/office/drawing/2017/model3d" xmlns:o="urn:schemas-microsoft-com:office:office" xmlns:oel="http://schemas.microsoft.com/office/2019/extlst" xmlns:r="http://schemas.openxmlformats.org/officeDocument/2006/relationships" xmlns:m="http://schemas.openxmlformats.org/officeDocument/2006/math" xmlns:v="urn:schemas-microsoft-com:vml" xmlns:wp14="http://schemas.microsoft.com/office/word/2010/wordprocessingDrawing" xmlns:wp="http://schemas.openxmlformats.org/drawingml/2006/wordprocessingDrawing" xmlns:w10="urn:schemas-microsoft-com:office:word" xmlns:w="http://schemas.openxmlformats.org/wordprocessingml/2006/main" xmlns:w14="http://schemas.microsoft.com/office/word/2010/wordml" xmlns:w15="http://schemas.microsoft.com/office/word/2012/wordml" xmlns:w16cex="http://schemas.microsoft.com/office/word/2018/wordml/cex" xmlns:w16cid="http://schemas.microsoft.com/office/word/2016/wordml/cid" xmlns:w16="http://schemas.microsoft.com/office/word/2018/wordml" xmlns:w16sdtdh="http://schemas.microsoft.com/office/word/2020/wordml/sdtdatahash" xmlns:w16se="http://schemas.microsoft.com/office/word/2015/wordml/symex" xmlns:wpg="http://schemas.microsoft.com/office/word/2010/wordprocessingGroup" xmlns:wpi="http://schemas.microsoft.com/office/word/2010/wordprocessingInk" xmlns:wne="http://schemas.microsoft.com/office/word/2006/wordml" xmlns:wps="http://schemas.microsoft.com/office/word/2010/wordprocessingShape" mc:Ignorable="w14 w15 w16se w16cid w16 w16cex w16sdtdh wp14">
   <w:body>
     <w:p>
       <w:pPr>
@@ -396,10 +396,10 @@
           <w:lang w:val="vi-VN"/>
         </w:rPr>
         <w:object w:dxaOrig="9403" w:dyaOrig="11691" w14:anchorId="28CCF99E">
-          <v:shape id="_x0000_i1026" type="#_x0000_t75" style="width:470.4pt;height:584.4pt" o:ole="">
+          <v:shape id="_x0000_i1025" type="#_x0000_t75" style="width:470.8pt;height:584.4pt" o:ole="">
             <v:imagedata r:id="rId10" o:title=""/>
           </v:shape>
-          <o:OLEObject Type="Embed" ProgID="Word.Document.12" ShapeID="_x0000_i1026" DrawAspect="Content" ObjectID="_1714082736" r:id="rId11">
+          <o:OLEObject Type="Embed" ProgID="Word.Document.12" ShapeID="_x0000_i1025" DrawAspect="Content" ObjectID="_1714136168" r:id="rId11">
             <o:FieldCodes>\s</o:FieldCodes>
           </o:OLEObject>
         </w:object>
@@ -488,7 +488,6 @@
           <w:sz w:val="26"/>
           <w:szCs w:val="26"/>
         </w:rPr>
-        <w:lastRenderedPageBreak/>
         <w:t>LỜI CAM KẾT</w:t>
       </w:r>
       <w:bookmarkEnd w:id="2"/>
@@ -8946,11 +8945,10 @@
     <w:p>
       <w:pPr>
         <w:pStyle w:val="Heading4"/>
-        <w:ind w:firstLine="432"/>
         <w:rPr>
           <w:rFonts w:ascii="Times New Roman" w:hAnsi="Times New Roman" w:cs="Times New Roman"/>
           <w:b/>
-          <w:color w:val="000000" w:themeColor="text1"/>
+          <w:color w:val="FF0000"/>
           <w:sz w:val="26"/>
           <w:szCs w:val="26"/>
         </w:rPr>
@@ -8986,15 +8984,31 @@
         </w:rPr>
         <w:t xml:space="preserve"> </w:t>
       </w:r>
-    </w:p>
-    <w:p>
-      <w:pPr>
-        <w:pStyle w:val="ListParagraph"/>
-        <w:numPr>
-          <w:ilvl w:val="0"/>
-          <w:numId w:val="14"/>
-        </w:numPr>
+      <w:r>
+        <w:rPr>
+          <w:rFonts w:ascii="Times New Roman" w:hAnsi="Times New Roman" w:cs="Times New Roman"/>
+          <w:b/>
+          <w:color w:val="000000" w:themeColor="text1"/>
+          <w:sz w:val="26"/>
+          <w:szCs w:val="26"/>
+        </w:rPr>
+        <w:t xml:space="preserve"> </w:t>
+      </w:r>
+      <w:r>
+        <w:rPr>
+          <w:rFonts w:ascii="Times New Roman" w:hAnsi="Times New Roman" w:cs="Times New Roman"/>
+          <w:b/>
+          <w:color w:val="FF0000"/>
+          <w:sz w:val="26"/>
+          <w:szCs w:val="26"/>
+        </w:rPr>
+        <w:t>tất cả đề mục căn sát lề trái</w:t>
+      </w:r>
+    </w:p>
+    <w:p>
+      <w:pPr>
         <w:spacing w:before="120" w:after="120" w:line="360" w:lineRule="auto"/>
+        <w:ind w:firstLine="432"/>
         <w:jc w:val="both"/>
         <w:rPr>
           <w:rFonts w:ascii="Times New Roman" w:hAnsi="Times New Roman" w:cs="Times New Roman"/>
@@ -9093,11 +9107,20 @@
         </w:rPr>
         <w:t>công</w:t>
       </w:r>
+      <w:r>
+        <w:rPr>
+          <w:rFonts w:ascii="Times New Roman" w:hAnsi="Times New Roman" w:cs="Times New Roman"/>
+          <w:color w:val="000000" w:themeColor="text1"/>
+          <w:sz w:val="26"/>
+          <w:szCs w:val="26"/>
+        </w:rPr>
+        <w:t>.</w:t>
+      </w:r>
     </w:p>
     <w:p>
       <w:pPr>
         <w:spacing w:before="120" w:after="120" w:line="360" w:lineRule="auto"/>
-        <w:jc w:val="both"/>
+        <w:jc w:val="center"/>
         <w:rPr>
           <w:rFonts w:ascii="Times New Roman" w:hAnsi="Times New Roman" w:cs="Times New Roman"/>
           <w:color w:val="000000" w:themeColor="text1"/>
@@ -9113,9 +9136,9 @@
           <w:szCs w:val="26"/>
         </w:rPr>
         <w:drawing>
-          <wp:inline distT="0" distB="0" distL="0" distR="0" wp14:anchorId="214E4E50" wp14:editId="421855B7">
-            <wp:extent cx="5970905" cy="2584450"/>
-            <wp:effectExtent l="0" t="0" r="0" b="6350"/>
+          <wp:inline distT="0" distB="0" distL="0" distR="0" wp14:anchorId="214E4E50" wp14:editId="31DBA6BA">
+            <wp:extent cx="4909185" cy="2124894"/>
+            <wp:effectExtent l="0" t="0" r="5715" b="8890"/>
             <wp:docPr id="6" name="Picture 6"/>
             <wp:cNvGraphicFramePr>
               <a:graphicFrameLocks xmlns:a="http://schemas.openxmlformats.org/drawingml/2006/main" noChangeAspect="1"/>
@@ -9136,7 +9159,7 @@
                   <pic:spPr>
                     <a:xfrm>
                       <a:off x="0" y="0"/>
-                      <a:ext cx="5970905" cy="2584450"/>
+                      <a:ext cx="4912697" cy="2126414"/>
                     </a:xfrm>
                     <a:prstGeom prst="rect">
                       <a:avLst/>
@@ -9229,12 +9252,8 @@
     </w:p>
     <w:p>
       <w:pPr>
-        <w:pStyle w:val="ListParagraph"/>
-        <w:numPr>
-          <w:ilvl w:val="0"/>
-          <w:numId w:val="14"/>
-        </w:numPr>
         <w:spacing w:before="120" w:after="120" w:line="360" w:lineRule="auto"/>
+        <w:ind w:firstLine="720"/>
         <w:jc w:val="both"/>
         <w:rPr>
           <w:rFonts w:ascii="Times New Roman" w:hAnsi="Times New Roman" w:cs="Times New Roman"/>
@@ -9352,7 +9371,6 @@
           <w:sz w:val="26"/>
           <w:szCs w:val="26"/>
         </w:rPr>
-        <w:lastRenderedPageBreak/>
         <w:drawing>
           <wp:inline distT="0" distB="0" distL="0" distR="0" wp14:anchorId="5A6BA143" wp14:editId="26EF5FEA">
             <wp:extent cx="5970905" cy="2085340"/>
@@ -9392,25 +9410,22 @@
     </w:p>
     <w:p>
       <w:pPr>
-        <w:pStyle w:val="ListParagraph"/>
-        <w:numPr>
-          <w:ilvl w:val="0"/>
-          <w:numId w:val="14"/>
-        </w:numPr>
         <w:spacing w:before="120" w:after="120" w:line="360" w:lineRule="auto"/>
-        <w:jc w:val="both"/>
-        <w:rPr>
-          <w:rFonts w:ascii="Times New Roman" w:hAnsi="Times New Roman" w:cs="Times New Roman"/>
-          <w:sz w:val="26"/>
-          <w:szCs w:val="26"/>
-        </w:rPr>
-      </w:pPr>
-      <w:r>
-        <w:rPr>
-          <w:rFonts w:ascii="Times New Roman" w:hAnsi="Times New Roman" w:cs="Times New Roman"/>
-          <w:sz w:val="26"/>
-          <w:szCs w:val="26"/>
-        </w:rPr>
+        <w:ind w:firstLine="720"/>
+        <w:jc w:val="both"/>
+        <w:rPr>
+          <w:rFonts w:ascii="Times New Roman" w:hAnsi="Times New Roman" w:cs="Times New Roman"/>
+          <w:sz w:val="26"/>
+          <w:szCs w:val="26"/>
+        </w:rPr>
+      </w:pPr>
+      <w:r>
+        <w:rPr>
+          <w:rFonts w:ascii="Times New Roman" w:hAnsi="Times New Roman" w:cs="Times New Roman"/>
+          <w:sz w:val="26"/>
+          <w:szCs w:val="26"/>
+        </w:rPr>
+        <w:lastRenderedPageBreak/>
         <w:t>Công ty Quicornac hiện nay chấm công nhân viên bộ phận văn phòng và các bộ phận đi ca theo công thời gian.</w:t>
       </w:r>
       <w:r>
@@ -9605,22 +9620,23 @@
     <w:p>
       <w:pPr>
         <w:spacing w:before="120" w:after="120" w:line="360" w:lineRule="auto"/>
-        <w:jc w:val="both"/>
-        <w:rPr>
-          <w:rFonts w:ascii="Times New Roman" w:hAnsi="Times New Roman" w:cs="Times New Roman"/>
-          <w:color w:val="000000" w:themeColor="text1"/>
-          <w:sz w:val="26"/>
-          <w:szCs w:val="26"/>
-        </w:rPr>
-      </w:pPr>
-      <w:r>
-        <w:rPr>
-          <w:rFonts w:ascii="Times New Roman" w:hAnsi="Times New Roman" w:cs="Times New Roman"/>
-          <w:color w:val="000000" w:themeColor="text1"/>
-          <w:sz w:val="26"/>
-          <w:szCs w:val="26"/>
-        </w:rPr>
-        <w:t>- Bộ ký hiệu chấm công được quy định như sau:</w:t>
+        <w:ind w:firstLine="360"/>
+        <w:jc w:val="both"/>
+        <w:rPr>
+          <w:rFonts w:ascii="Times New Roman" w:hAnsi="Times New Roman" w:cs="Times New Roman"/>
+          <w:color w:val="000000" w:themeColor="text1"/>
+          <w:sz w:val="26"/>
+          <w:szCs w:val="26"/>
+        </w:rPr>
+      </w:pPr>
+      <w:r>
+        <w:rPr>
+          <w:rFonts w:ascii="Times New Roman" w:hAnsi="Times New Roman" w:cs="Times New Roman"/>
+          <w:color w:val="000000" w:themeColor="text1"/>
+          <w:sz w:val="26"/>
+          <w:szCs w:val="26"/>
+        </w:rPr>
+        <w:t>Bộ ký hiệu chấm công được quy định như sau:</w:t>
       </w:r>
     </w:p>
     <w:tbl>
@@ -10321,7 +10337,6 @@
                 <w:sz w:val="26"/>
                 <w:szCs w:val="26"/>
               </w:rPr>
-              <w:lastRenderedPageBreak/>
               <w:t>L</w:t>
             </w:r>
           </w:p>
@@ -10788,7 +10803,16 @@
                 <w:sz w:val="26"/>
                 <w:szCs w:val="26"/>
               </w:rPr>
-              <w:t>Tăng ca ngày nghỉ hằng tuần 200% lương</w:t>
+              <w:t xml:space="preserve">Tăng ca ngày nghỉ hằng tuần </w:t>
+            </w:r>
+            <w:r>
+              <w:rPr>
+                <w:rFonts w:ascii="Times New Roman" w:hAnsi="Times New Roman" w:cs="Times New Roman"/>
+                <w:sz w:val="26"/>
+                <w:szCs w:val="26"/>
+              </w:rPr>
+              <w:lastRenderedPageBreak/>
+              <w:t>200% lương</w:t>
             </w:r>
           </w:p>
         </w:tc>
@@ -10816,6 +10840,7 @@
                 <w:sz w:val="26"/>
                 <w:szCs w:val="26"/>
               </w:rPr>
+              <w:lastRenderedPageBreak/>
               <w:t>TQ</w:t>
             </w:r>
           </w:p>
@@ -11164,24 +11189,19 @@
     </w:tbl>
     <w:p>
       <w:pPr>
-        <w:pStyle w:val="ListParagraph"/>
-        <w:numPr>
-          <w:ilvl w:val="0"/>
-          <w:numId w:val="14"/>
-        </w:numPr>
         <w:spacing w:before="120" w:after="120" w:line="360" w:lineRule="auto"/>
         <w:jc w:val="both"/>
         <w:rPr>
           <w:rFonts w:ascii="Times New Roman" w:hAnsi="Times New Roman" w:cs="Times New Roman"/>
-          <w:color w:val="000000" w:themeColor="text1"/>
-          <w:sz w:val="26"/>
-          <w:szCs w:val="26"/>
-        </w:rPr>
-      </w:pPr>
-      <w:r>
-        <w:rPr>
-          <w:rFonts w:ascii="Times New Roman" w:hAnsi="Times New Roman" w:cs="Times New Roman"/>
-          <w:color w:val="000000" w:themeColor="text1"/>
+          <w:color w:val="FF0000"/>
+          <w:sz w:val="26"/>
+          <w:szCs w:val="26"/>
+        </w:rPr>
+      </w:pPr>
+      <w:r>
+        <w:rPr>
+          <w:rFonts w:ascii="Times New Roman" w:hAnsi="Times New Roman" w:cs="Times New Roman"/>
+          <w:color w:val="FF0000"/>
           <w:sz w:val="26"/>
           <w:szCs w:val="26"/>
         </w:rPr>
@@ -11190,11 +11210,20 @@
       <w:r>
         <w:rPr>
           <w:rFonts w:ascii="Times New Roman" w:hAnsi="Times New Roman" w:cs="Times New Roman"/>
-          <w:color w:val="000000" w:themeColor="text1"/>
+          <w:color w:val="FF0000"/>
           <w:sz w:val="26"/>
           <w:szCs w:val="26"/>
         </w:rPr>
         <w:t>áo cáo chấm công:</w:t>
+      </w:r>
+      <w:r>
+        <w:rPr>
+          <w:rFonts w:ascii="Times New Roman" w:hAnsi="Times New Roman" w:cs="Times New Roman"/>
+          <w:color w:val="FF0000"/>
+          <w:sz w:val="26"/>
+          <w:szCs w:val="26"/>
+        </w:rPr>
+        <w:t xml:space="preserve"> Viết rõ ai là người thực hiện báo cáo chấm chấm, mục đích để làm gì</w:t>
       </w:r>
     </w:p>
     <w:p>
@@ -11364,7 +11393,6 @@
           <w:sz w:val="26"/>
           <w:szCs w:val="26"/>
         </w:rPr>
-        <w:lastRenderedPageBreak/>
         <w:t>Vượt quá giờ quy định: t</w:t>
       </w:r>
       <w:r>
@@ -11422,6 +11450,7 @@
           <w:sz w:val="26"/>
           <w:szCs w:val="26"/>
         </w:rPr>
+        <w:lastRenderedPageBreak/>
         <w:drawing>
           <wp:inline distT="0" distB="0" distL="0" distR="0" wp14:anchorId="796A0E6B" wp14:editId="5CB3735C">
             <wp:extent cx="5806440" cy="2420019"/>
@@ -11589,88 +11618,94 @@
           <w:sz w:val="26"/>
           <w:szCs w:val="26"/>
         </w:rPr>
+        <w:t xml:space="preserve">3.1.2. Quản lý tiền lương </w:t>
+      </w:r>
+    </w:p>
+    <w:p>
+      <w:pPr>
+        <w:pStyle w:val="ListParagraph"/>
+        <w:spacing w:before="120" w:after="120" w:line="360" w:lineRule="auto"/>
+        <w:ind w:left="360" w:firstLine="360"/>
+        <w:jc w:val="both"/>
+        <w:rPr>
+          <w:rFonts w:ascii="Times New Roman" w:hAnsi="Times New Roman" w:cs="Times New Roman"/>
+          <w:color w:val="000000" w:themeColor="text1"/>
+          <w:sz w:val="26"/>
+          <w:szCs w:val="26"/>
+        </w:rPr>
+      </w:pPr>
+      <w:r>
+        <w:rPr>
+          <w:rFonts w:ascii="Times New Roman" w:hAnsi="Times New Roman" w:cs="Times New Roman"/>
+          <w:color w:val="000000" w:themeColor="text1"/>
+          <w:sz w:val="26"/>
+          <w:szCs w:val="26"/>
+        </w:rPr>
+        <w:t>Tiền lương nhân</w:t>
+      </w:r>
+      <w:r>
+        <w:rPr>
+          <w:rFonts w:ascii="Times New Roman" w:hAnsi="Times New Roman" w:cs="Times New Roman"/>
+          <w:color w:val="000000" w:themeColor="text1"/>
+          <w:sz w:val="26"/>
+          <w:szCs w:val="26"/>
+        </w:rPr>
+        <w:t xml:space="preserve"> viên</w:t>
+      </w:r>
+      <w:r>
+        <w:rPr>
+          <w:rFonts w:ascii="Times New Roman" w:hAnsi="Times New Roman" w:cs="Times New Roman"/>
+          <w:color w:val="000000" w:themeColor="text1"/>
+          <w:sz w:val="26"/>
+          <w:szCs w:val="26"/>
+        </w:rPr>
+        <w:t xml:space="preserve"> </w:t>
+      </w:r>
+      <w:r>
+        <w:rPr>
+          <w:rFonts w:ascii="Times New Roman" w:hAnsi="Times New Roman" w:cs="Times New Roman"/>
+          <w:color w:val="000000" w:themeColor="text1"/>
+          <w:sz w:val="26"/>
+          <w:szCs w:val="26"/>
+        </w:rPr>
+        <w:t>trước đây</w:t>
+      </w:r>
+      <w:r>
+        <w:rPr>
+          <w:rFonts w:ascii="Times New Roman" w:hAnsi="Times New Roman" w:cs="Times New Roman"/>
+          <w:color w:val="000000" w:themeColor="text1"/>
+          <w:sz w:val="26"/>
+          <w:szCs w:val="26"/>
+        </w:rPr>
+        <w:t xml:space="preserve"> đang được lưu trữ và quản lý trên excel với các cột thông tin: họ và tên, lương </w:t>
+      </w:r>
+      <w:r>
+        <w:rPr>
+          <w:rFonts w:ascii="Times New Roman" w:hAnsi="Times New Roman" w:cs="Times New Roman"/>
+          <w:color w:val="000000" w:themeColor="text1"/>
+          <w:sz w:val="26"/>
+          <w:szCs w:val="26"/>
+        </w:rPr>
+        <w:t xml:space="preserve">khoán, ngày công chuẩn, ngày công làm việc, </w:t>
+      </w:r>
+      <w:r>
+        <w:rPr>
+          <w:rFonts w:ascii="Times New Roman" w:hAnsi="Times New Roman" w:cs="Times New Roman"/>
+          <w:color w:val="000000" w:themeColor="text1"/>
+          <w:sz w:val="26"/>
+          <w:szCs w:val="26"/>
+        </w:rPr>
+        <w:t xml:space="preserve">các khoản </w:t>
+      </w:r>
+      <w:r>
+        <w:rPr>
+          <w:rFonts w:ascii="Times New Roman" w:hAnsi="Times New Roman" w:cs="Times New Roman"/>
+          <w:color w:val="000000" w:themeColor="text1"/>
+          <w:sz w:val="26"/>
+          <w:szCs w:val="26"/>
+        </w:rPr>
         <w:lastRenderedPageBreak/>
-        <w:t xml:space="preserve">3.1.2. Quản lý tiền lương </w:t>
-      </w:r>
-    </w:p>
-    <w:p>
-      <w:pPr>
-        <w:pStyle w:val="ListParagraph"/>
-        <w:numPr>
-          <w:ilvl w:val="0"/>
-          <w:numId w:val="16"/>
-        </w:numPr>
-        <w:spacing w:before="120" w:after="120" w:line="360" w:lineRule="auto"/>
-        <w:jc w:val="both"/>
-        <w:rPr>
-          <w:rFonts w:ascii="Times New Roman" w:hAnsi="Times New Roman" w:cs="Times New Roman"/>
-          <w:color w:val="000000" w:themeColor="text1"/>
-          <w:sz w:val="26"/>
-          <w:szCs w:val="26"/>
-        </w:rPr>
-      </w:pPr>
-      <w:r>
-        <w:rPr>
-          <w:rFonts w:ascii="Times New Roman" w:hAnsi="Times New Roman" w:cs="Times New Roman"/>
-          <w:color w:val="000000" w:themeColor="text1"/>
-          <w:sz w:val="26"/>
-          <w:szCs w:val="26"/>
-        </w:rPr>
-        <w:t>Tiền lương nhân</w:t>
-      </w:r>
-      <w:r>
-        <w:rPr>
-          <w:rFonts w:ascii="Times New Roman" w:hAnsi="Times New Roman" w:cs="Times New Roman"/>
-          <w:color w:val="000000" w:themeColor="text1"/>
-          <w:sz w:val="26"/>
-          <w:szCs w:val="26"/>
-        </w:rPr>
-        <w:t xml:space="preserve"> viên</w:t>
-      </w:r>
-      <w:r>
-        <w:rPr>
-          <w:rFonts w:ascii="Times New Roman" w:hAnsi="Times New Roman" w:cs="Times New Roman"/>
-          <w:color w:val="000000" w:themeColor="text1"/>
-          <w:sz w:val="26"/>
-          <w:szCs w:val="26"/>
-        </w:rPr>
-        <w:t xml:space="preserve"> </w:t>
-      </w:r>
-      <w:r>
-        <w:rPr>
-          <w:rFonts w:ascii="Times New Roman" w:hAnsi="Times New Roman" w:cs="Times New Roman"/>
-          <w:color w:val="000000" w:themeColor="text1"/>
-          <w:sz w:val="26"/>
-          <w:szCs w:val="26"/>
-        </w:rPr>
-        <w:t>trước đây</w:t>
-      </w:r>
-      <w:r>
-        <w:rPr>
-          <w:rFonts w:ascii="Times New Roman" w:hAnsi="Times New Roman" w:cs="Times New Roman"/>
-          <w:color w:val="000000" w:themeColor="text1"/>
-          <w:sz w:val="26"/>
-          <w:szCs w:val="26"/>
-        </w:rPr>
-        <w:t xml:space="preserve"> đang được lưu trữ và quản lý trên excel với các cột thông tin: họ và tên, lương </w:t>
-      </w:r>
-      <w:r>
-        <w:rPr>
-          <w:rFonts w:ascii="Times New Roman" w:hAnsi="Times New Roman" w:cs="Times New Roman"/>
-          <w:color w:val="000000" w:themeColor="text1"/>
-          <w:sz w:val="26"/>
-          <w:szCs w:val="26"/>
-        </w:rPr>
-        <w:t xml:space="preserve">khoán, ngày công chuẩn, ngày công làm việc, </w:t>
-      </w:r>
-      <w:r>
-        <w:rPr>
-          <w:rFonts w:ascii="Times New Roman" w:hAnsi="Times New Roman" w:cs="Times New Roman"/>
-          <w:color w:val="000000" w:themeColor="text1"/>
-          <w:sz w:val="26"/>
-          <w:szCs w:val="26"/>
-        </w:rPr>
-        <w:t>các khoản giảm trừ (</w:t>
+        <w:t>giảm trừ (</w:t>
       </w:r>
       <w:r>
         <w:rPr>
@@ -11839,38 +11874,34 @@
         <w:jc w:val="both"/>
         <w:rPr>
           <w:rFonts w:ascii="Times New Roman" w:hAnsi="Times New Roman" w:cs="Times New Roman"/>
-          <w:color w:val="000000" w:themeColor="text1"/>
-          <w:sz w:val="26"/>
-          <w:szCs w:val="26"/>
-        </w:rPr>
-      </w:pPr>
-      <w:r>
-        <w:rPr>
-          <w:rFonts w:ascii="Times New Roman" w:hAnsi="Times New Roman" w:cs="Times New Roman"/>
-          <w:color w:val="000000" w:themeColor="text1"/>
-          <w:sz w:val="26"/>
-          <w:szCs w:val="26"/>
-        </w:rPr>
-        <w:t xml:space="preserve">Quy trình tính lương </w:t>
-      </w:r>
-      <w:r>
-        <w:rPr>
-          <w:rFonts w:ascii="Times New Roman" w:hAnsi="Times New Roman" w:cs="Times New Roman"/>
-          <w:color w:val="000000" w:themeColor="text1"/>
-          <w:sz w:val="26"/>
-          <w:szCs w:val="26"/>
-        </w:rPr>
-        <w:t>của công ty Quicornac:</w:t>
-      </w:r>
-    </w:p>
-    <w:p>
-      <w:pPr>
-        <w:pStyle w:val="ListParagraph"/>
-        <w:numPr>
-          <w:ilvl w:val="0"/>
-          <w:numId w:val="16"/>
-        </w:numPr>
+          <w:color w:val="FF0000"/>
+          <w:sz w:val="26"/>
+          <w:szCs w:val="26"/>
+        </w:rPr>
+      </w:pPr>
+      <w:r>
+        <w:rPr>
+          <w:rFonts w:ascii="Times New Roman" w:hAnsi="Times New Roman" w:cs="Times New Roman"/>
+          <w:color w:val="FF0000"/>
+          <w:sz w:val="26"/>
+          <w:szCs w:val="26"/>
+        </w:rPr>
+        <w:t>Q</w:t>
+      </w:r>
+      <w:r>
+        <w:rPr>
+          <w:rFonts w:ascii="Times New Roman" w:hAnsi="Times New Roman" w:cs="Times New Roman"/>
+          <w:color w:val="FF0000"/>
+          <w:sz w:val="26"/>
+          <w:szCs w:val="26"/>
+        </w:rPr>
+        <w:t>uy định tính lượng của công ty như sau:</w:t>
+      </w:r>
+    </w:p>
+    <w:p>
+      <w:pPr>
         <w:spacing w:before="120" w:after="120" w:line="360" w:lineRule="auto"/>
+        <w:ind w:firstLine="720"/>
         <w:jc w:val="both"/>
         <w:rPr>
           <w:rFonts w:ascii="Times New Roman" w:hAnsi="Times New Roman" w:cs="Times New Roman"/>
@@ -11927,12 +11958,8 @@
     </w:p>
     <w:p>
       <w:pPr>
-        <w:pStyle w:val="ListParagraph"/>
-        <w:numPr>
-          <w:ilvl w:val="0"/>
-          <w:numId w:val="16"/>
-        </w:numPr>
         <w:spacing w:before="120" w:after="120" w:line="360" w:lineRule="auto"/>
+        <w:ind w:firstLine="720"/>
         <w:jc w:val="both"/>
         <w:rPr>
           <w:rFonts w:ascii="Times New Roman" w:hAnsi="Times New Roman" w:cs="Times New Roman"/>
@@ -12028,17 +12055,7 @@
           <w:sz w:val="26"/>
           <w:szCs w:val="26"/>
         </w:rPr>
-        <w:t xml:space="preserve"> </w:t>
-      </w:r>
-      <w:r>
-        <w:rPr>
-          <w:rFonts w:ascii="Times New Roman" w:hAnsi="Times New Roman" w:cs="Times New Roman"/>
-          <w:color w:val="000000" w:themeColor="text1"/>
-          <w:sz w:val="26"/>
-          <w:szCs w:val="26"/>
-        </w:rPr>
-        <w:lastRenderedPageBreak/>
-        <w:t xml:space="preserve">nhận được sẽ dựa trên khối lượng hoàn thành công việc theo đúng chất lượng, thời gian và đơn giá lương khoán đã bàn. </w:t>
+        <w:t xml:space="preserve"> nhận được sẽ dựa trên khối lượng hoàn thành công việc theo đúng chất lượng, thời gian và đơn giá lương khoán đã bàn. </w:t>
       </w:r>
     </w:p>
     <w:p>
@@ -12064,6 +12081,7 @@
           <w:sz w:val="26"/>
           <w:szCs w:val="26"/>
         </w:rPr>
+        <w:lastRenderedPageBreak/>
         <w:t>Lương ca đêm:</w:t>
       </w:r>
       <w:r>
@@ -12447,8 +12465,6 @@
         </w:rPr>
         <w:t>:</w:t>
       </w:r>
-      <w:bookmarkStart w:id="29" w:name="_GoBack"/>
-      <w:bookmarkEnd w:id="29"/>
     </w:p>
     <w:p>
       <w:pPr>
@@ -12565,36 +12581,36 @@
           <w:sz w:val="26"/>
           <w:szCs w:val="26"/>
         </w:rPr>
+        <w:t>Các khoản giảm trừ</w:t>
+      </w:r>
+      <w:r>
+        <w:rPr>
+          <w:rFonts w:ascii="Times New Roman" w:hAnsi="Times New Roman" w:cs="Times New Roman"/>
+          <w:color w:val="000000" w:themeColor="text1"/>
+          <w:sz w:val="26"/>
+          <w:szCs w:val="26"/>
+        </w:rPr>
+        <w:t xml:space="preserve">: BHXH, BHYT, BHTN, KPCĐ, Giảm trừ người phụ thuộc </w:t>
+      </w:r>
+    </w:p>
+    <w:p>
+      <w:pPr>
+        <w:ind w:left="720" w:firstLine="720"/>
+        <w:rPr>
+          <w:rFonts w:ascii="Times New Roman" w:hAnsi="Times New Roman" w:cs="Times New Roman"/>
+          <w:color w:val="000000" w:themeColor="text1"/>
+          <w:sz w:val="26"/>
+          <w:szCs w:val="26"/>
+        </w:rPr>
+      </w:pPr>
+      <w:r>
+        <w:rPr>
+          <w:rFonts w:ascii="Times New Roman" w:hAnsi="Times New Roman" w:cs="Times New Roman"/>
+          <w:color w:val="000000" w:themeColor="text1"/>
+          <w:sz w:val="26"/>
+          <w:szCs w:val="26"/>
+        </w:rPr>
         <w:lastRenderedPageBreak/>
-        <w:t>Các khoản giảm trừ</w:t>
-      </w:r>
-      <w:r>
-        <w:rPr>
-          <w:rFonts w:ascii="Times New Roman" w:hAnsi="Times New Roman" w:cs="Times New Roman"/>
-          <w:color w:val="000000" w:themeColor="text1"/>
-          <w:sz w:val="26"/>
-          <w:szCs w:val="26"/>
-        </w:rPr>
-        <w:t xml:space="preserve">: BHXH, BHYT, BHTN, KPCĐ, Giảm trừ người phụ thuộc </w:t>
-      </w:r>
-    </w:p>
-    <w:p>
-      <w:pPr>
-        <w:ind w:left="720" w:firstLine="720"/>
-        <w:rPr>
-          <w:rFonts w:ascii="Times New Roman" w:hAnsi="Times New Roman" w:cs="Times New Roman"/>
-          <w:color w:val="000000" w:themeColor="text1"/>
-          <w:sz w:val="26"/>
-          <w:szCs w:val="26"/>
-        </w:rPr>
-      </w:pPr>
-      <w:r>
-        <w:rPr>
-          <w:rFonts w:ascii="Times New Roman" w:hAnsi="Times New Roman" w:cs="Times New Roman"/>
-          <w:color w:val="000000" w:themeColor="text1"/>
-          <w:sz w:val="26"/>
-          <w:szCs w:val="26"/>
-        </w:rPr>
         <w:t>Trong đó:</w:t>
       </w:r>
     </w:p>
@@ -13359,6 +13375,7 @@
     </w:p>
     <w:p>
       <w:pPr>
+        <w:ind w:firstLine="720"/>
         <w:rPr>
           <w:rFonts w:ascii="Times New Roman" w:hAnsi="Times New Roman" w:cs="Times New Roman"/>
           <w:sz w:val="26"/>
@@ -13372,6 +13389,32 @@
           <w:szCs w:val="26"/>
         </w:rPr>
         <w:t>Từ những bất cập và hạn chế đang gặp phải như trên, đặt ra cho doanh nghiệp nhu cầu về một hệ thống quản lý nhân sự - tiền lương để đảm bảo có thể:</w:t>
+      </w:r>
+    </w:p>
+    <w:p>
+      <w:pPr>
+        <w:rPr>
+          <w:rFonts w:ascii="Times New Roman" w:hAnsi="Times New Roman" w:cs="Times New Roman"/>
+          <w:sz w:val="26"/>
+          <w:szCs w:val="26"/>
+        </w:rPr>
+      </w:pPr>
+      <w:r>
+        <w:rPr>
+          <w:rFonts w:ascii="Times New Roman" w:hAnsi="Times New Roman" w:cs="Times New Roman"/>
+          <w:sz w:val="26"/>
+          <w:szCs w:val="26"/>
+        </w:rPr>
+        <w:t>-</w:t>
+      </w:r>
+      <w:r>
+        <w:rPr>
+          <w:rFonts w:ascii="Times New Roman" w:hAnsi="Times New Roman" w:cs="Times New Roman"/>
+          <w:sz w:val="26"/>
+          <w:szCs w:val="26"/>
+        </w:rPr>
+        <w:tab/>
+        <w:t>Quản lý một cách hiệu quả nhất các hoạt động của công ty.</w:t>
       </w:r>
     </w:p>
     <w:p>
@@ -13398,32 +13441,6 @@
           <w:szCs w:val="26"/>
         </w:rPr>
         <w:tab/>
-        <w:t>Quản lý một cách hiệu quả nhất các hoạt động của công ty.</w:t>
-      </w:r>
-    </w:p>
-    <w:p>
-      <w:pPr>
-        <w:rPr>
-          <w:rFonts w:ascii="Times New Roman" w:hAnsi="Times New Roman" w:cs="Times New Roman"/>
-          <w:sz w:val="26"/>
-          <w:szCs w:val="26"/>
-        </w:rPr>
-      </w:pPr>
-      <w:r>
-        <w:rPr>
-          <w:rFonts w:ascii="Times New Roman" w:hAnsi="Times New Roman" w:cs="Times New Roman"/>
-          <w:sz w:val="26"/>
-          <w:szCs w:val="26"/>
-        </w:rPr>
-        <w:t>-</w:t>
-      </w:r>
-      <w:r>
-        <w:rPr>
-          <w:rFonts w:ascii="Times New Roman" w:hAnsi="Times New Roman" w:cs="Times New Roman"/>
-          <w:sz w:val="26"/>
-          <w:szCs w:val="26"/>
-        </w:rPr>
-        <w:tab/>
         <w:t xml:space="preserve"> Xây dựng một quy trình hợp lý cho việc hợp nhất mọi phòng ban và chức năng của tổ chức vào một hệ thống duy nhất có thể đáp ứng bất kỳ nhu cầu đặc thù nào từ những bộ phận khác nhau một cách hiệu quả và tiết kiệm chi phí về mặt thời gian.</w:t>
       </w:r>
     </w:p>
@@ -13593,7 +13610,7 @@
         </w:rPr>
         <w:t>Lưu trữ số liệu định kỳ tự động theo nhiều lịch trình</w:t>
       </w:r>
-      <w:bookmarkStart w:id="30" w:name="_Toc26367706"/>
+      <w:bookmarkStart w:id="29" w:name="_Toc26367706"/>
     </w:p>
     <w:p>
       <w:pPr>
@@ -13619,6 +13636,46 @@
     </w:p>
     <w:p>
       <w:pPr>
+        <w:rPr>
+          <w:color w:val="FF0000"/>
+        </w:rPr>
+      </w:pPr>
+      <w:r>
+        <w:rPr>
+          <w:color w:val="FF0000"/>
+        </w:rPr>
+        <w:t>3.4.1 Sơ đồ ngữ cảnh</w:t>
+      </w:r>
+    </w:p>
+    <w:p>
+      <w:pPr>
+        <w:rPr>
+          <w:color w:val="FF0000"/>
+        </w:rPr>
+      </w:pPr>
+      <w:r>
+        <w:rPr>
+          <w:color w:val="FF0000"/>
+        </w:rPr>
+        <w:t>3.4.2 Lưu đồ nghiệp vụ</w:t>
+      </w:r>
+    </w:p>
+    <w:p>
+      <w:pPr>
+        <w:rPr>
+          <w:color w:val="FF0000"/>
+        </w:rPr>
+      </w:pPr>
+      <w:r>
+        <w:rPr>
+          <w:color w:val="FF0000"/>
+        </w:rPr>
+        <w:t>3.4.3 Phân rã chức năng</w:t>
+      </w:r>
+    </w:p>
+    <w:p/>
+    <w:p>
+      <w:pPr>
         <w:pStyle w:val="Heading4"/>
         <w:rPr>
           <w:rFonts w:ascii="Times New Roman" w:hAnsi="Times New Roman" w:cs="Times New Roman"/>
@@ -13633,6 +13690,7 @@
           <w:sz w:val="26"/>
           <w:szCs w:val="26"/>
         </w:rPr>
+        <w:lastRenderedPageBreak/>
         <w:tab/>
       </w:r>
       <w:r>
@@ -13724,7 +13782,6 @@
           <w:sz w:val="26"/>
           <w:szCs w:val="26"/>
         </w:rPr>
-        <w:lastRenderedPageBreak/>
         <w:t>Giải thích các chức năng:</w:t>
       </w:r>
     </w:p>
@@ -13925,6 +13982,7 @@
           <w:sz w:val="26"/>
           <w:szCs w:val="26"/>
         </w:rPr>
+        <w:lastRenderedPageBreak/>
         <w:t>Điều chỉnh công: Điều chỉnh thông tin công của nhân viên( Trường hợp sai hoặc thiếu)</w:t>
       </w:r>
     </w:p>
@@ -14226,6 +14284,7 @@
           <w:sz w:val="26"/>
           <w:szCs w:val="26"/>
         </w:rPr>
+        <w:lastRenderedPageBreak/>
         <w:t>3.4.2</w:t>
       </w:r>
       <w:r>
@@ -14283,13 +14342,71 @@
       </w:pPr>
       <w:r>
         <w:rPr>
+          <w:noProof/>
+        </w:rPr>
+        <w:pict w14:anchorId="15D06D5B">
+          <v:rect id="Ink 63" o:spid="_x0000_s1029" style="position:absolute;left:0;text-align:left;margin-left:79.35pt;margin-top:471.3pt;width:202.15pt;height:56.6pt;z-index:251704320;visibility:visible;mso-wrap-style:square;mso-wrap-distance-left:9pt;mso-wrap-distance-top:0;mso-wrap-distance-right:9pt;mso-wrap-distance-bottom:0;mso-position-horizontal:absolute;mso-position-horizontal-relative:text;mso-position-vertical:absolute;mso-position-vertical-relative:text" coordsize="7094,1960" filled="f" strokecolor="#ed1c24" strokeweight=".35mm">
+            <v:stroke endcap="round"/>
+            <v:path shadowok="f" o:extrusionok="f" fillok="f" insetpenok="f"/>
+            <o:lock v:ext="edit" rotation="t" aspectratio="t" verticies="t" text="t" shapetype="t"/>
+            <o:ink i="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" annotation="t"/>
+          </v:rect>
+        </w:pict>
+      </w:r>
+      <w:r>
+        <w:rPr>
+          <w:noProof/>
+        </w:rPr>
+        <w:pict w14:anchorId="70B60506">
+          <v:shapetype id="_x0000_t202" coordsize="21600,21600" o:spt="202" path="m,l,21600r21600,l21600,xe">
+            <v:stroke joinstyle="miter"/>
+            <v:path gradientshapeok="t" o:connecttype="rect"/>
+          </v:shapetype>
+          <v:shape id="Text Box 1" o:spid="_x0000_s1028" type="#_x0000_t202" style="position:absolute;left:0;text-align:left;margin-left:93.05pt;margin-top:61.85pt;width:108.8pt;height:97.6pt;z-index:251659264;visibility:visible;mso-wrap-style:square;mso-width-percent:0;mso-height-percent:0;mso-wrap-distance-left:9pt;mso-wrap-distance-top:0;mso-wrap-distance-right:9pt;mso-wrap-distance-bottom:0;mso-position-horizontal:absolute;mso-position-horizontal-relative:text;mso-position-vertical:absolute;mso-position-vertical-relative:text;mso-width-percent:0;mso-height-percent:0;mso-width-relative:margin;mso-height-relative:margin;v-text-anchor:top" o:gfxdata="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" fillcolor="white [3201]" strokeweight=".5pt">
+            <v:textbox>
+              <w:txbxContent>
+                <w:p>
+                  <w:pPr>
+                    <w:rPr>
+                      <w:color w:val="FF0000"/>
+                    </w:rPr>
+                  </w:pPr>
+                  <w:r>
+                    <w:rPr>
+                      <w:color w:val="FF0000"/>
+                    </w:rPr>
+                    <w:t xml:space="preserve">Dùng sai </w:t>
+                  </w:r>
+                  <w:r>
+                    <w:rPr>
+                      <w:color w:val="FF0000"/>
+                    </w:rPr>
+                    <w:t>kí pháp của bắt đầu và kết thúc</w:t>
+                  </w:r>
+                </w:p>
+              </w:txbxContent>
+            </v:textbox>
+          </v:shape>
+        </w:pict>
+      </w:r>
+      <w:r>
+        <w:rPr>
           <w:rFonts w:ascii="Times New Roman" w:hAnsi="Times New Roman" w:cs="Times New Roman"/>
           <w:b/>
           <w:noProof/>
           <w:sz w:val="26"/>
           <w:szCs w:val="26"/>
         </w:rPr>
-        <w:lastRenderedPageBreak/>
+        <w:t xml:space="preserve"> </w:t>
+      </w:r>
+      <w:r>
+        <w:rPr>
+          <w:rFonts w:ascii="Times New Roman" w:hAnsi="Times New Roman" w:cs="Times New Roman"/>
+          <w:b/>
+          <w:noProof/>
+          <w:sz w:val="26"/>
+          <w:szCs w:val="26"/>
+        </w:rPr>
         <w:drawing>
           <wp:inline distT="0" distB="0" distL="0" distR="0" wp14:anchorId="4C048523" wp14:editId="7A5E96B5">
             <wp:extent cx="5162797" cy="7338060"/>
@@ -14356,6 +14473,7 @@
           <w:sz w:val="26"/>
           <w:szCs w:val="26"/>
         </w:rPr>
+        <w:lastRenderedPageBreak/>
         <w:t xml:space="preserve">Mô tả quy trình </w:t>
       </w:r>
     </w:p>
@@ -14393,7 +14511,6 @@
                 <w:sz w:val="26"/>
                 <w:szCs w:val="26"/>
               </w:rPr>
-              <w:lastRenderedPageBreak/>
               <w:t>STT</w:t>
             </w:r>
           </w:p>
@@ -15253,7 +15370,16 @@
                 <w:sz w:val="26"/>
                 <w:szCs w:val="26"/>
               </w:rPr>
-              <w:t>Sau khi tính công thành công chương trình dựa vài dữ liệu chấm công và chấm công bổ sưng để xuất ra danh sách bao gồm: danh sách nhân viên đi muộn về sớm, danh sách nhân viên không có dữ liệu chấm công, danh sách nhân viên nghỉ vắng mặt</w:t>
+              <w:t xml:space="preserve">Sau khi tính công thành công chương trình dựa vài dữ liệu chấm công và chấm công bổ sưng để xuất ra danh sách bao gồm: danh sách nhân viên đi muộn về sớm, danh sách nhân viên không có dữ liệu chấm công, danh sách nhân viên </w:t>
+            </w:r>
+            <w:r>
+              <w:rPr>
+                <w:rFonts w:ascii="Times New Roman" w:hAnsi="Times New Roman" w:cs="Times New Roman"/>
+                <w:sz w:val="26"/>
+                <w:szCs w:val="26"/>
+              </w:rPr>
+              <w:lastRenderedPageBreak/>
+              <w:t>nghỉ vắng mặt</w:t>
             </w:r>
           </w:p>
         </w:tc>
@@ -15814,6 +15940,7 @@
           <w:sz w:val="26"/>
           <w:szCs w:val="26"/>
         </w:rPr>
+        <w:lastRenderedPageBreak/>
         <w:t xml:space="preserve">Mô tả quy trình </w:t>
       </w:r>
     </w:p>
@@ -15851,7 +15978,6 @@
                 <w:sz w:val="26"/>
                 <w:szCs w:val="26"/>
               </w:rPr>
-              <w:lastRenderedPageBreak/>
               <w:t>STT</w:t>
             </w:r>
           </w:p>
@@ -16857,7 +16983,7 @@
         </w:rPr>
         <w:t xml:space="preserve"> BẰNG PHẦN MỀM FAST BUSINESS ONLINE</w:t>
       </w:r>
-      <w:bookmarkEnd w:id="30"/>
+      <w:bookmarkEnd w:id="29"/>
     </w:p>
     <w:p>
       <w:pPr>
@@ -17638,7 +17764,7 @@
           <w:szCs w:val="26"/>
         </w:rPr>
       </w:pPr>
-      <w:bookmarkStart w:id="31" w:name="_Toc41978491"/>
+      <w:bookmarkStart w:id="30" w:name="_Toc41978491"/>
       <w:r>
         <w:rPr>
           <w:rFonts w:ascii="Times New Roman" w:hAnsi="Times New Roman" w:cs="Times New Roman"/>
@@ -17661,7 +17787,7 @@
         </w:rPr>
         <w:t>Khảo sát</w:t>
       </w:r>
-      <w:bookmarkEnd w:id="31"/>
+      <w:bookmarkEnd w:id="30"/>
     </w:p>
     <w:p>
       <w:pPr>
@@ -17950,7 +18076,7 @@
           <w:szCs w:val="26"/>
         </w:rPr>
       </w:pPr>
-      <w:bookmarkStart w:id="32" w:name="_Toc42367151"/>
+      <w:bookmarkStart w:id="31" w:name="_Toc42367151"/>
       <w:r>
         <w:rPr>
           <w:rFonts w:ascii="Times New Roman" w:hAnsi="Times New Roman" w:cs="Times New Roman"/>
@@ -18006,11 +18132,11 @@
         </w:rPr>
         <w:fldChar w:fldCharType="end"/>
       </w:r>
-      <w:bookmarkStart w:id="33" w:name="_Toc38705370"/>
-      <w:bookmarkStart w:id="34" w:name="_Toc38705773"/>
-      <w:bookmarkStart w:id="35" w:name="_Toc38708893"/>
-      <w:bookmarkStart w:id="36" w:name="_Toc38828412"/>
-      <w:bookmarkStart w:id="37" w:name="_Toc37258271"/>
+      <w:bookmarkStart w:id="32" w:name="_Toc38705370"/>
+      <w:bookmarkStart w:id="33" w:name="_Toc38705773"/>
+      <w:bookmarkStart w:id="34" w:name="_Toc38708893"/>
+      <w:bookmarkStart w:id="35" w:name="_Toc38828412"/>
+      <w:bookmarkStart w:id="36" w:name="_Toc37258271"/>
       <w:r>
         <w:rPr>
           <w:rFonts w:ascii="Times New Roman" w:hAnsi="Times New Roman" w:cs="Times New Roman"/>
@@ -18020,12 +18146,12 @@
         </w:rPr>
         <w:t xml:space="preserve"> Timeline kế hoạch triển khai dự án</w:t>
       </w:r>
+      <w:bookmarkEnd w:id="31"/>
       <w:bookmarkEnd w:id="32"/>
       <w:bookmarkEnd w:id="33"/>
       <w:bookmarkEnd w:id="34"/>
       <w:bookmarkEnd w:id="35"/>
       <w:bookmarkEnd w:id="36"/>
-      <w:bookmarkEnd w:id="37"/>
     </w:p>
     <w:p>
       <w:pPr>
@@ -18116,7 +18242,7 @@
           <w:szCs w:val="26"/>
           <w:lang w:eastAsia="ar-SA"/>
         </w:rPr>
-        <w:t xml:space="preserve">, đồng thời </w:t>
+        <w:t xml:space="preserve">, đồng </w:t>
       </w:r>
       <w:r>
         <w:rPr>
@@ -18126,7 +18252,7 @@
           <w:lang w:eastAsia="ar-SA"/>
         </w:rPr>
         <w:lastRenderedPageBreak/>
-        <w:t xml:space="preserve">trong quá trình đào tạo thì bên phía </w:t>
+        <w:t xml:space="preserve">thời trong quá trình đào tạo thì bên phía </w:t>
       </w:r>
       <w:r>
         <w:rPr>
@@ -18391,7 +18517,7 @@
           <w:szCs w:val="26"/>
         </w:rPr>
       </w:pPr>
-      <w:bookmarkStart w:id="38" w:name="_Toc26367715"/>
+      <w:bookmarkStart w:id="37" w:name="_Toc26367715"/>
       <w:r>
         <w:rPr>
           <w:rFonts w:ascii="Times New Roman" w:hAnsi="Times New Roman" w:cs="Times New Roman"/>
@@ -18402,7 +18528,7 @@
         </w:rPr>
         <w:t>Chương 5: ĐÁNH GIÁ KẾT QUẢ - TỔNG KẾT</w:t>
       </w:r>
-      <w:bookmarkEnd w:id="38"/>
+      <w:bookmarkEnd w:id="37"/>
     </w:p>
     <w:p>
       <w:pPr>
@@ -18428,7 +18554,7 @@
           <w:szCs w:val="26"/>
         </w:rPr>
       </w:pPr>
-      <w:bookmarkStart w:id="39" w:name="_Toc26367719"/>
+      <w:bookmarkStart w:id="38" w:name="_Toc26367719"/>
       <w:r>
         <w:rPr>
           <w:rFonts w:ascii="Times New Roman" w:hAnsi="Times New Roman" w:cs="Times New Roman"/>
@@ -18440,7 +18566,7 @@
         </w:rPr>
         <w:t>TÀI LIỆU THAM KHẢO</w:t>
       </w:r>
-      <w:bookmarkEnd w:id="39"/>
+      <w:bookmarkEnd w:id="38"/>
     </w:p>
     <w:p>
       <w:pPr>
@@ -19113,7 +19239,7 @@
 </file>
 
 <file path=word/endnotes.xml><?xml version="1.0" encoding="utf-8"?>
-<w:endnotes xmlns:wpc="http://schemas.microsoft.com/office/word/2010/wordprocessingCanvas" xmlns:cx="http://schemas.microsoft.com/office/drawing/2014/chartex" xmlns:mc="http://schemas.openxmlformats.org/markup-compatibility/2006" xmlns:o="urn:schemas-microsoft-com:office:office" xmlns:r="http://schemas.openxmlformats.org/officeDocument/2006/relationships" xmlns:m="http://schemas.openxmlformats.org/officeDocument/2006/math" xmlns:v="urn:schemas-microsoft-com:vml" xmlns:wp14="http://schemas.microsoft.com/office/word/2010/wordprocessingDrawing" xmlns:wp="http://schemas.openxmlformats.org/drawingml/2006/wordprocessingDrawing" xmlns:w10="urn:schemas-microsoft-com:office:word" xmlns:w="http://schemas.openxmlformats.org/wordprocessingml/2006/main" xmlns:w14="http://schemas.microsoft.com/office/word/2010/wordml" xmlns:w15="http://schemas.microsoft.com/office/word/2012/wordml" xmlns:w16se="http://schemas.microsoft.com/office/word/2015/wordml/symex" xmlns:wpg="http://schemas.microsoft.com/office/word/2010/wordprocessingGroup" xmlns:wpi="http://schemas.microsoft.com/office/word/2010/wordprocessingInk" xmlns:wne="http://schemas.microsoft.com/office/word/2006/wordml" xmlns:wps="http://schemas.microsoft.com/office/word/2010/wordprocessingShape" mc:Ignorable="w14 w15 w16se wp14">
+<w:endnotes xmlns:wpc="http://schemas.microsoft.com/office/word/2010/wordprocessingCanvas" xmlns:cx="http://schemas.microsoft.com/office/drawing/2014/chartex" xmlns:cx1="http://schemas.microsoft.com/office/drawing/2015/9/8/chartex" xmlns:cx2="http://schemas.microsoft.com/office/drawing/2015/10/21/chartex" xmlns:cx3="http://schemas.microsoft.com/office/drawing/2016/5/9/chartex" xmlns:cx4="http://schemas.microsoft.com/office/drawing/2016/5/10/chartex" xmlns:cx5="http://schemas.microsoft.com/office/drawing/2016/5/11/chartex" xmlns:cx6="http://schemas.microsoft.com/office/drawing/2016/5/12/chartex" xmlns:cx7="http://schemas.microsoft.com/office/drawing/2016/5/13/chartex" xmlns:cx8="http://schemas.microsoft.com/office/drawing/2016/5/14/chartex" xmlns:mc="http://schemas.openxmlformats.org/markup-compatibility/2006" xmlns:aink="http://schemas.microsoft.com/office/drawing/2016/ink" xmlns:am3d="http://schemas.microsoft.com/office/drawing/2017/model3d" xmlns:o="urn:schemas-microsoft-com:office:office" xmlns:oel="http://schemas.microsoft.com/office/2019/extlst" xmlns:r="http://schemas.openxmlformats.org/officeDocument/2006/relationships" xmlns:m="http://schemas.openxmlformats.org/officeDocument/2006/math" xmlns:v="urn:schemas-microsoft-com:vml" xmlns:wp14="http://schemas.microsoft.com/office/word/2010/wordprocessingDrawing" xmlns:wp="http://schemas.openxmlformats.org/drawingml/2006/wordprocessingDrawing" xmlns:w10="urn:schemas-microsoft-com:office:word" xmlns:w="http://schemas.openxmlformats.org/wordprocessingml/2006/main" xmlns:w14="http://schemas.microsoft.com/office/word/2010/wordml" xmlns:w15="http://schemas.microsoft.com/office/word/2012/wordml" xmlns:w16cex="http://schemas.microsoft.com/office/word/2018/wordml/cex" xmlns:w16cid="http://schemas.microsoft.com/office/word/2016/wordml/cid" xmlns:w16="http://schemas.microsoft.com/office/word/2018/wordml" xmlns:w16sdtdh="http://schemas.microsoft.com/office/word/2020/wordml/sdtdatahash" xmlns:w16se="http://schemas.microsoft.com/office/word/2015/wordml/symex" xmlns:wpg="http://schemas.microsoft.com/office/word/2010/wordprocessingGroup" xmlns:wpi="http://schemas.microsoft.com/office/word/2010/wordprocessingInk" xmlns:wne="http://schemas.microsoft.com/office/word/2006/wordml" xmlns:wps="http://schemas.microsoft.com/office/word/2010/wordprocessingShape" mc:Ignorable="w14 w15 w16se w16cid w16 w16cex w16sdtdh wp14">
   <w:endnote w:type="separator" w:id="-1">
     <w:p>
       <w:pPr>
@@ -19138,7 +19264,7 @@
 </file>
 
 <file path=word/footer1.xml><?xml version="1.0" encoding="utf-8"?>
-<w:ftr xmlns:wpc="http://schemas.microsoft.com/office/word/2010/wordprocessingCanvas" xmlns:cx="http://schemas.microsoft.com/office/drawing/2014/chartex" xmlns:mc="http://schemas.openxmlformats.org/markup-compatibility/2006" xmlns:o="urn:schemas-microsoft-com:office:office" xmlns:r="http://schemas.openxmlformats.org/officeDocument/2006/relationships" xmlns:m="http://schemas.openxmlformats.org/officeDocument/2006/math" xmlns:v="urn:schemas-microsoft-com:vml" xmlns:wp14="http://schemas.microsoft.com/office/word/2010/wordprocessingDrawing" xmlns:wp="http://schemas.openxmlformats.org/drawingml/2006/wordprocessingDrawing" xmlns:w10="urn:schemas-microsoft-com:office:word" xmlns:w="http://schemas.openxmlformats.org/wordprocessingml/2006/main" xmlns:w14="http://schemas.microsoft.com/office/word/2010/wordml" xmlns:w15="http://schemas.microsoft.com/office/word/2012/wordml" xmlns:w16se="http://schemas.microsoft.com/office/word/2015/wordml/symex" xmlns:wpg="http://schemas.microsoft.com/office/word/2010/wordprocessingGroup" xmlns:wpi="http://schemas.microsoft.com/office/word/2010/wordprocessingInk" xmlns:wne="http://schemas.microsoft.com/office/word/2006/wordml" xmlns:wps="http://schemas.microsoft.com/office/word/2010/wordprocessingShape" mc:Ignorable="w14 w15 w16se wp14">
+<w:ftr xmlns:wpc="http://schemas.microsoft.com/office/word/2010/wordprocessingCanvas" xmlns:cx="http://schemas.microsoft.com/office/drawing/2014/chartex" xmlns:cx1="http://schemas.microsoft.com/office/drawing/2015/9/8/chartex" xmlns:cx2="http://schemas.microsoft.com/office/drawing/2015/10/21/chartex" xmlns:cx3="http://schemas.microsoft.com/office/drawing/2016/5/9/chartex" xmlns:cx4="http://schemas.microsoft.com/office/drawing/2016/5/10/chartex" xmlns:cx5="http://schemas.microsoft.com/office/drawing/2016/5/11/chartex" xmlns:cx6="http://schemas.microsoft.com/office/drawing/2016/5/12/chartex" xmlns:cx7="http://schemas.microsoft.com/office/drawing/2016/5/13/chartex" xmlns:cx8="http://schemas.microsoft.com/office/drawing/2016/5/14/chartex" xmlns:mc="http://schemas.openxmlformats.org/markup-compatibility/2006" xmlns:aink="http://schemas.microsoft.com/office/drawing/2016/ink" xmlns:am3d="http://schemas.microsoft.com/office/drawing/2017/model3d" xmlns:o="urn:schemas-microsoft-com:office:office" xmlns:oel="http://schemas.microsoft.com/office/2019/extlst" xmlns:r="http://schemas.openxmlformats.org/officeDocument/2006/relationships" xmlns:m="http://schemas.openxmlformats.org/officeDocument/2006/math" xmlns:v="urn:schemas-microsoft-com:vml" xmlns:wp14="http://schemas.microsoft.com/office/word/2010/wordprocessingDrawing" xmlns:wp="http://schemas.openxmlformats.org/drawingml/2006/wordprocessingDrawing" xmlns:w10="urn:schemas-microsoft-com:office:word" xmlns:w="http://schemas.openxmlformats.org/wordprocessingml/2006/main" xmlns:w14="http://schemas.microsoft.com/office/word/2010/wordml" xmlns:w15="http://schemas.microsoft.com/office/word/2012/wordml" xmlns:w16cex="http://schemas.microsoft.com/office/word/2018/wordml/cex" xmlns:w16cid="http://schemas.microsoft.com/office/word/2016/wordml/cid" xmlns:w16="http://schemas.microsoft.com/office/word/2018/wordml" xmlns:w16sdtdh="http://schemas.microsoft.com/office/word/2020/wordml/sdtdatahash" xmlns:w16se="http://schemas.microsoft.com/office/word/2015/wordml/symex" xmlns:wpg="http://schemas.microsoft.com/office/word/2010/wordprocessingGroup" xmlns:wpi="http://schemas.microsoft.com/office/word/2010/wordprocessingInk" xmlns:wne="http://schemas.microsoft.com/office/word/2006/wordml" xmlns:wps="http://schemas.microsoft.com/office/word/2010/wordprocessingShape" mc:Ignorable="w14 w15 w16se w16cid w16 w16cex w16sdtdh wp14">
   <w:sdt>
     <w:sdtPr>
       <w:id w:val="551968371"/>
@@ -19217,7 +19343,7 @@
 </file>
 
 <file path=word/footer2.xml><?xml version="1.0" encoding="utf-8"?>
-<w:ftr xmlns:wpc="http://schemas.microsoft.com/office/word/2010/wordprocessingCanvas" xmlns:cx="http://schemas.microsoft.com/office/drawing/2014/chartex" xmlns:mc="http://schemas.openxmlformats.org/markup-compatibility/2006" xmlns:o="urn:schemas-microsoft-com:office:office" xmlns:r="http://schemas.openxmlformats.org/officeDocument/2006/relationships" xmlns:m="http://schemas.openxmlformats.org/officeDocument/2006/math" xmlns:v="urn:schemas-microsoft-com:vml" xmlns:wp14="http://schemas.microsoft.com/office/word/2010/wordprocessingDrawing" xmlns:wp="http://schemas.openxmlformats.org/drawingml/2006/wordprocessingDrawing" xmlns:w10="urn:schemas-microsoft-com:office:word" xmlns:w="http://schemas.openxmlformats.org/wordprocessingml/2006/main" xmlns:w14="http://schemas.microsoft.com/office/word/2010/wordml" xmlns:w15="http://schemas.microsoft.com/office/word/2012/wordml" xmlns:w16se="http://schemas.microsoft.com/office/word/2015/wordml/symex" xmlns:wpg="http://schemas.microsoft.com/office/word/2010/wordprocessingGroup" xmlns:wpi="http://schemas.microsoft.com/office/word/2010/wordprocessingInk" xmlns:wne="http://schemas.microsoft.com/office/word/2006/wordml" xmlns:wps="http://schemas.microsoft.com/office/word/2010/wordprocessingShape" mc:Ignorable="w14 w15 w16se wp14">
+<w:ftr xmlns:wpc="http://schemas.microsoft.com/office/word/2010/wordprocessingCanvas" xmlns:cx="http://schemas.microsoft.com/office/drawing/2014/chartex" xmlns:cx1="http://schemas.microsoft.com/office/drawing/2015/9/8/chartex" xmlns:cx2="http://schemas.microsoft.com/office/drawing/2015/10/21/chartex" xmlns:cx3="http://schemas.microsoft.com/office/drawing/2016/5/9/chartex" xmlns:cx4="http://schemas.microsoft.com/office/drawing/2016/5/10/chartex" xmlns:cx5="http://schemas.microsoft.com/office/drawing/2016/5/11/chartex" xmlns:cx6="http://schemas.microsoft.com/office/drawing/2016/5/12/chartex" xmlns:cx7="http://schemas.microsoft.com/office/drawing/2016/5/13/chartex" xmlns:cx8="http://schemas.microsoft.com/office/drawing/2016/5/14/chartex" xmlns:mc="http://schemas.openxmlformats.org/markup-compatibility/2006" xmlns:aink="http://schemas.microsoft.com/office/drawing/2016/ink" xmlns:am3d="http://schemas.microsoft.com/office/drawing/2017/model3d" xmlns:o="urn:schemas-microsoft-com:office:office" xmlns:oel="http://schemas.microsoft.com/office/2019/extlst" xmlns:r="http://schemas.openxmlformats.org/officeDocument/2006/relationships" xmlns:m="http://schemas.openxmlformats.org/officeDocument/2006/math" xmlns:v="urn:schemas-microsoft-com:vml" xmlns:wp14="http://schemas.microsoft.com/office/word/2010/wordprocessingDrawing" xmlns:wp="http://schemas.openxmlformats.org/drawingml/2006/wordprocessingDrawing" xmlns:w10="urn:schemas-microsoft-com:office:word" xmlns:w="http://schemas.openxmlformats.org/wordprocessingml/2006/main" xmlns:w14="http://schemas.microsoft.com/office/word/2010/wordml" xmlns:w15="http://schemas.microsoft.com/office/word/2012/wordml" xmlns:w16cex="http://schemas.microsoft.com/office/word/2018/wordml/cex" xmlns:w16cid="http://schemas.microsoft.com/office/word/2016/wordml/cid" xmlns:w16="http://schemas.microsoft.com/office/word/2018/wordml" xmlns:w16sdtdh="http://schemas.microsoft.com/office/word/2020/wordml/sdtdatahash" xmlns:w16se="http://schemas.microsoft.com/office/word/2015/wordml/symex" xmlns:wpg="http://schemas.microsoft.com/office/word/2010/wordprocessingGroup" xmlns:wpi="http://schemas.microsoft.com/office/word/2010/wordprocessingInk" xmlns:wne="http://schemas.microsoft.com/office/word/2006/wordml" xmlns:wps="http://schemas.microsoft.com/office/word/2010/wordprocessingShape" mc:Ignorable="w14 w15 w16se w16cid w16 w16cex w16sdtdh wp14">
   <w:p>
     <w:pPr>
       <w:pStyle w:val="Footer"/>
@@ -19237,7 +19363,7 @@
 </file>
 
 <file path=word/footnotes.xml><?xml version="1.0" encoding="utf-8"?>
-<w:footnotes xmlns:wpc="http://schemas.microsoft.com/office/word/2010/wordprocessingCanvas" xmlns:cx="http://schemas.microsoft.com/office/drawing/2014/chartex" xmlns:mc="http://schemas.openxmlformats.org/markup-compatibility/2006" xmlns:o="urn:schemas-microsoft-com:office:office" xmlns:r="http://schemas.openxmlformats.org/officeDocument/2006/relationships" xmlns:m="http://schemas.openxmlformats.org/officeDocument/2006/math" xmlns:v="urn:schemas-microsoft-com:vml" xmlns:wp14="http://schemas.microsoft.com/office/word/2010/wordprocessingDrawing" xmlns:wp="http://schemas.openxmlformats.org/drawingml/2006/wordprocessingDrawing" xmlns:w10="urn:schemas-microsoft-com:office:word" xmlns:w="http://schemas.openxmlformats.org/wordprocessingml/2006/main" xmlns:w14="http://schemas.microsoft.com/office/word/2010/wordml" xmlns:w15="http://schemas.microsoft.com/office/word/2012/wordml" xmlns:w16se="http://schemas.microsoft.com/office/word/2015/wordml/symex" xmlns:wpg="http://schemas.microsoft.com/office/word/2010/wordprocessingGroup" xmlns:wpi="http://schemas.microsoft.com/office/word/2010/wordprocessingInk" xmlns:wne="http://schemas.microsoft.com/office/word/2006/wordml" xmlns:wps="http://schemas.microsoft.com/office/word/2010/wordprocessingShape" mc:Ignorable="w14 w15 w16se wp14">
+<w:footnotes xmlns:wpc="http://schemas.microsoft.com/office/word/2010/wordprocessingCanvas" xmlns:cx="http://schemas.microsoft.com/office/drawing/2014/chartex" xmlns:cx1="http://schemas.microsoft.com/office/drawing/2015/9/8/chartex" xmlns:cx2="http://schemas.microsoft.com/office/drawing/2015/10/21/chartex" xmlns:cx3="http://schemas.microsoft.com/office/drawing/2016/5/9/chartex" xmlns:cx4="http://schemas.microsoft.com/office/drawing/2016/5/10/chartex" xmlns:cx5="http://schemas.microsoft.com/office/drawing/2016/5/11/chartex" xmlns:cx6="http://schemas.microsoft.com/office/drawing/2016/5/12/chartex" xmlns:cx7="http://schemas.microsoft.com/office/drawing/2016/5/13/chartex" xmlns:cx8="http://schemas.microsoft.com/office/drawing/2016/5/14/chartex" xmlns:mc="http://schemas.openxmlformats.org/markup-compatibility/2006" xmlns:aink="http://schemas.microsoft.com/office/drawing/2016/ink" xmlns:am3d="http://schemas.microsoft.com/office/drawing/2017/model3d" xmlns:o="urn:schemas-microsoft-com:office:office" xmlns:oel="http://schemas.microsoft.com/office/2019/extlst" xmlns:r="http://schemas.openxmlformats.org/officeDocument/2006/relationships" xmlns:m="http://schemas.openxmlformats.org/officeDocument/2006/math" xmlns:v="urn:schemas-microsoft-com:vml" xmlns:wp14="http://schemas.microsoft.com/office/word/2010/wordprocessingDrawing" xmlns:wp="http://schemas.openxmlformats.org/drawingml/2006/wordprocessingDrawing" xmlns:w10="urn:schemas-microsoft-com:office:word" xmlns:w="http://schemas.openxmlformats.org/wordprocessingml/2006/main" xmlns:w14="http://schemas.microsoft.com/office/word/2010/wordml" xmlns:w15="http://schemas.microsoft.com/office/word/2012/wordml" xmlns:w16cex="http://schemas.microsoft.com/office/word/2018/wordml/cex" xmlns:w16cid="http://schemas.microsoft.com/office/word/2016/wordml/cid" xmlns:w16="http://schemas.microsoft.com/office/word/2018/wordml" xmlns:w16sdtdh="http://schemas.microsoft.com/office/word/2020/wordml/sdtdatahash" xmlns:w16se="http://schemas.microsoft.com/office/word/2015/wordml/symex" xmlns:wpg="http://schemas.microsoft.com/office/word/2010/wordprocessingGroup" xmlns:wpi="http://schemas.microsoft.com/office/word/2010/wordprocessingInk" xmlns:wne="http://schemas.microsoft.com/office/word/2006/wordml" xmlns:wps="http://schemas.microsoft.com/office/word/2010/wordprocessingShape" mc:Ignorable="w14 w15 w16se w16cid w16 w16cex w16sdtdh wp14">
   <w:footnote w:type="separator" w:id="-1">
     <w:p>
       <w:pPr>
@@ -19262,7 +19388,7 @@
 </file>
 
 <file path=word/header1.xml><?xml version="1.0" encoding="utf-8"?>
-<w:hdr xmlns:wpc="http://schemas.microsoft.com/office/word/2010/wordprocessingCanvas" xmlns:cx="http://schemas.microsoft.com/office/drawing/2014/chartex" xmlns:mc="http://schemas.openxmlformats.org/markup-compatibility/2006" xmlns:o="urn:schemas-microsoft-com:office:office" xmlns:r="http://schemas.openxmlformats.org/officeDocument/2006/relationships" xmlns:m="http://schemas.openxmlformats.org/officeDocument/2006/math" xmlns:v="urn:schemas-microsoft-com:vml" xmlns:wp14="http://schemas.microsoft.com/office/word/2010/wordprocessingDrawing" xmlns:wp="http://schemas.openxmlformats.org/drawingml/2006/wordprocessingDrawing" xmlns:w10="urn:schemas-microsoft-com:office:word" xmlns:w="http://schemas.openxmlformats.org/wordprocessingml/2006/main" xmlns:w14="http://schemas.microsoft.com/office/word/2010/wordml" xmlns:w15="http://schemas.microsoft.com/office/word/2012/wordml" xmlns:w16se="http://schemas.microsoft.com/office/word/2015/wordml/symex" xmlns:wpg="http://schemas.microsoft.com/office/word/2010/wordprocessingGroup" xmlns:wpi="http://schemas.microsoft.com/office/word/2010/wordprocessingInk" xmlns:wne="http://schemas.microsoft.com/office/word/2006/wordml" xmlns:wps="http://schemas.microsoft.com/office/word/2010/wordprocessingShape" mc:Ignorable="w14 w15 w16se wp14">
+<w:hdr xmlns:wpc="http://schemas.microsoft.com/office/word/2010/wordprocessingCanvas" xmlns:cx="http://schemas.microsoft.com/office/drawing/2014/chartex" xmlns:cx1="http://schemas.microsoft.com/office/drawing/2015/9/8/chartex" xmlns:cx2="http://schemas.microsoft.com/office/drawing/2015/10/21/chartex" xmlns:cx3="http://schemas.microsoft.com/office/drawing/2016/5/9/chartex" xmlns:cx4="http://schemas.microsoft.com/office/drawing/2016/5/10/chartex" xmlns:cx5="http://schemas.microsoft.com/office/drawing/2016/5/11/chartex" xmlns:cx6="http://schemas.microsoft.com/office/drawing/2016/5/12/chartex" xmlns:cx7="http://schemas.microsoft.com/office/drawing/2016/5/13/chartex" xmlns:cx8="http://schemas.microsoft.com/office/drawing/2016/5/14/chartex" xmlns:mc="http://schemas.openxmlformats.org/markup-compatibility/2006" xmlns:aink="http://schemas.microsoft.com/office/drawing/2016/ink" xmlns:am3d="http://schemas.microsoft.com/office/drawing/2017/model3d" xmlns:o="urn:schemas-microsoft-com:office:office" xmlns:oel="http://schemas.microsoft.com/office/2019/extlst" xmlns:r="http://schemas.openxmlformats.org/officeDocument/2006/relationships" xmlns:m="http://schemas.openxmlformats.org/officeDocument/2006/math" xmlns:v="urn:schemas-microsoft-com:vml" xmlns:wp14="http://schemas.microsoft.com/office/word/2010/wordprocessingDrawing" xmlns:wp="http://schemas.openxmlformats.org/drawingml/2006/wordprocessingDrawing" xmlns:w10="urn:schemas-microsoft-com:office:word" xmlns:w="http://schemas.openxmlformats.org/wordprocessingml/2006/main" xmlns:w14="http://schemas.microsoft.com/office/word/2010/wordml" xmlns:w15="http://schemas.microsoft.com/office/word/2012/wordml" xmlns:w16cex="http://schemas.microsoft.com/office/word/2018/wordml/cex" xmlns:w16cid="http://schemas.microsoft.com/office/word/2016/wordml/cid" xmlns:w16="http://schemas.microsoft.com/office/word/2018/wordml" xmlns:w16sdtdh="http://schemas.microsoft.com/office/word/2020/wordml/sdtdatahash" xmlns:w16se="http://schemas.microsoft.com/office/word/2015/wordml/symex" xmlns:wpg="http://schemas.microsoft.com/office/word/2010/wordprocessingGroup" xmlns:wpi="http://schemas.microsoft.com/office/word/2010/wordprocessingInk" xmlns:wne="http://schemas.microsoft.com/office/word/2006/wordml" xmlns:wps="http://schemas.microsoft.com/office/word/2010/wordprocessingShape" mc:Ignorable="w14 w15 w16se w16cid w16 w16cex w16sdtdh wp14">
   <w:p>
     <w:pPr>
       <w:pStyle w:val="Header"/>
@@ -19278,7 +19404,7 @@
 </file>
 
 <file path=word/numbering.xml><?xml version="1.0" encoding="utf-8"?>
-<w:numbering xmlns:wpc="http://schemas.microsoft.com/office/word/2010/wordprocessingCanvas" xmlns:cx="http://schemas.microsoft.com/office/drawing/2014/chartex" xmlns:mc="http://schemas.openxmlformats.org/markup-compatibility/2006" xmlns:o="urn:schemas-microsoft-com:office:office" xmlns:r="http://schemas.openxmlformats.org/officeDocument/2006/relationships" xmlns:m="http://schemas.openxmlformats.org/officeDocument/2006/math" xmlns:v="urn:schemas-microsoft-com:vml" xmlns:wp14="http://schemas.microsoft.com/office/word/2010/wordprocessingDrawing" xmlns:wp="http://schemas.openxmlformats.org/drawingml/2006/wordprocessingDrawing" xmlns:w10="urn:schemas-microsoft-com:office:word" xmlns:w="http://schemas.openxmlformats.org/wordprocessingml/2006/main" xmlns:w14="http://schemas.microsoft.com/office/word/2010/wordml" xmlns:w15="http://schemas.microsoft.com/office/word/2012/wordml" xmlns:w16se="http://schemas.microsoft.com/office/word/2015/wordml/symex" xmlns:wpg="http://schemas.microsoft.com/office/word/2010/wordprocessingGroup" xmlns:wpi="http://schemas.microsoft.com/office/word/2010/wordprocessingInk" xmlns:wne="http://schemas.microsoft.com/office/word/2006/wordml" xmlns:wps="http://schemas.microsoft.com/office/word/2010/wordprocessingShape" mc:Ignorable="w14 w15 w16se wp14">
+<w:numbering xmlns:wpc="http://schemas.microsoft.com/office/word/2010/wordprocessingCanvas" xmlns:cx="http://schemas.microsoft.com/office/drawing/2014/chartex" xmlns:cx1="http://schemas.microsoft.com/office/drawing/2015/9/8/chartex" xmlns:cx2="http://schemas.microsoft.com/office/drawing/2015/10/21/chartex" xmlns:cx3="http://schemas.microsoft.com/office/drawing/2016/5/9/chartex" xmlns:cx4="http://schemas.microsoft.com/office/drawing/2016/5/10/chartex" xmlns:cx5="http://schemas.microsoft.com/office/drawing/2016/5/11/chartex" xmlns:cx6="http://schemas.microsoft.com/office/drawing/2016/5/12/chartex" xmlns:cx7="http://schemas.microsoft.com/office/drawing/2016/5/13/chartex" xmlns:cx8="http://schemas.microsoft.com/office/drawing/2016/5/14/chartex" xmlns:mc="http://schemas.openxmlformats.org/markup-compatibility/2006" xmlns:aink="http://schemas.microsoft.com/office/drawing/2016/ink" xmlns:am3d="http://schemas.microsoft.com/office/drawing/2017/model3d" xmlns:o="urn:schemas-microsoft-com:office:office" xmlns:oel="http://schemas.microsoft.com/office/2019/extlst" xmlns:r="http://schemas.openxmlformats.org/officeDocument/2006/relationships" xmlns:m="http://schemas.openxmlformats.org/officeDocument/2006/math" xmlns:v="urn:schemas-microsoft-com:vml" xmlns:wp14="http://schemas.microsoft.com/office/word/2010/wordprocessingDrawing" xmlns:wp="http://schemas.openxmlformats.org/drawingml/2006/wordprocessingDrawing" xmlns:w10="urn:schemas-microsoft-com:office:word" xmlns:w="http://schemas.openxmlformats.org/wordprocessingml/2006/main" xmlns:w14="http://schemas.microsoft.com/office/word/2010/wordml" xmlns:w15="http://schemas.microsoft.com/office/word/2012/wordml" xmlns:w16cex="http://schemas.microsoft.com/office/word/2018/wordml/cex" xmlns:w16cid="http://schemas.microsoft.com/office/word/2016/wordml/cid" xmlns:w16="http://schemas.microsoft.com/office/word/2018/wordml" xmlns:w16sdtdh="http://schemas.microsoft.com/office/word/2020/wordml/sdtdatahash" xmlns:w16se="http://schemas.microsoft.com/office/word/2015/wordml/symex" xmlns:wpg="http://schemas.microsoft.com/office/word/2010/wordprocessingGroup" xmlns:wpi="http://schemas.microsoft.com/office/word/2010/wordprocessingInk" xmlns:wne="http://schemas.microsoft.com/office/word/2006/wordml" xmlns:wps="http://schemas.microsoft.com/office/word/2010/wordprocessingShape" mc:Ignorable="w14 w15 w16se w16cid w16 w16cex w16sdtdh wp14">
   <w:numPicBullet w:numPicBulletId="0">
     <w:pict>
       <v:shapetype id="_x0000_t75" coordsize="21600,21600" o:spt="75" o:preferrelative="t" path="m@4@5l@4@11@9@11@9@5xe" filled="f" stroked="f">
@@ -19300,7 +19426,7 @@
         <v:path o:extrusionok="f" gradientshapeok="t" o:connecttype="rect"/>
         <o:lock v:ext="edit" aspectratio="t"/>
       </v:shapetype>
-      <v:shape id="_x0000_i1124" type="#_x0000_t75" style="width:11.4pt;height:11.4pt" o:bullet="t">
+      <v:shape id="_x0000_i1026" type="#_x0000_t75" style="width:11.2pt;height:11.2pt" o:bullet="t">
         <v:imagedata r:id="rId1" o:title="mso2E29"/>
       </v:shape>
     </w:pict>
@@ -20130,9 +20256,6 @@
       <w:numFmt w:val="bullet"/>
       <w:lvlText w:val="o"/>
       <w:lvlJc w:val="left"/>
-      <w:pPr>
-        <w:ind w:left="360" w:hanging="360"/>
-      </w:pPr>
       <w:rPr>
         <w:rFonts w:ascii="Courier New" w:hAnsi="Courier New" w:cs="Courier New" w:hint="default"/>
         <w:caps w:val="0"/>
@@ -20142,14 +20265,6 @@
         <w:color w:val="000000"/>
         <w:sz w:val="21"/>
         <w:szCs w:val="28"/>
-        <w14:shadow w14:blurRad="0" w14:dist="0" w14:dir="0" w14:sx="0" w14:sy="0" w14:kx="0" w14:ky="0" w14:algn="none">
-          <w14:srgbClr w14:val="000000"/>
-        </w14:shadow>
-        <w14:textOutline w14:w="0" w14:cap="rnd" w14:cmpd="sng" w14:algn="ctr">
-          <w14:noFill/>
-          <w14:prstDash w14:val="solid"/>
-          <w14:bevel/>
-        </w14:textOutline>
       </w:rPr>
     </w:lvl>
     <w:lvl w:ilvl="1" w:tplc="F2EA8794">
@@ -24451,142 +24566,142 @@
       </w:rPr>
     </w:lvl>
   </w:abstractNum>
-  <w:num w:numId="1">
+  <w:num w:numId="1" w16cid:durableId="1778866948">
     <w:abstractNumId w:val="35"/>
   </w:num>
-  <w:num w:numId="2">
+  <w:num w:numId="2" w16cid:durableId="1076829586">
     <w:abstractNumId w:val="19"/>
   </w:num>
-  <w:num w:numId="3">
+  <w:num w:numId="3" w16cid:durableId="1054934698">
     <w:abstractNumId w:val="34"/>
   </w:num>
-  <w:num w:numId="4">
+  <w:num w:numId="4" w16cid:durableId="138613921">
     <w:abstractNumId w:val="43"/>
   </w:num>
-  <w:num w:numId="5">
+  <w:num w:numId="5" w16cid:durableId="948001824">
     <w:abstractNumId w:val="4"/>
   </w:num>
-  <w:num w:numId="6">
+  <w:num w:numId="6" w16cid:durableId="1176113757">
     <w:abstractNumId w:val="3"/>
   </w:num>
-  <w:num w:numId="7">
+  <w:num w:numId="7" w16cid:durableId="1603487965">
     <w:abstractNumId w:val="20"/>
   </w:num>
-  <w:num w:numId="8">
+  <w:num w:numId="8" w16cid:durableId="1608924899">
     <w:abstractNumId w:val="1"/>
   </w:num>
-  <w:num w:numId="9">
+  <w:num w:numId="9" w16cid:durableId="1680159435">
     <w:abstractNumId w:val="8"/>
   </w:num>
-  <w:num w:numId="10">
+  <w:num w:numId="10" w16cid:durableId="635993685">
     <w:abstractNumId w:val="21"/>
   </w:num>
-  <w:num w:numId="11">
+  <w:num w:numId="11" w16cid:durableId="557939114">
     <w:abstractNumId w:val="0"/>
   </w:num>
-  <w:num w:numId="12">
+  <w:num w:numId="12" w16cid:durableId="577400447">
     <w:abstractNumId w:val="37"/>
   </w:num>
-  <w:num w:numId="13">
+  <w:num w:numId="13" w16cid:durableId="258681222">
     <w:abstractNumId w:val="29"/>
   </w:num>
-  <w:num w:numId="14">
+  <w:num w:numId="14" w16cid:durableId="358626385">
     <w:abstractNumId w:val="22"/>
   </w:num>
-  <w:num w:numId="15">
+  <w:num w:numId="15" w16cid:durableId="1010713948">
     <w:abstractNumId w:val="5"/>
   </w:num>
-  <w:num w:numId="16">
+  <w:num w:numId="16" w16cid:durableId="2012486683">
     <w:abstractNumId w:val="42"/>
   </w:num>
-  <w:num w:numId="17">
+  <w:num w:numId="17" w16cid:durableId="1751582408">
     <w:abstractNumId w:val="15"/>
   </w:num>
-  <w:num w:numId="18">
+  <w:num w:numId="18" w16cid:durableId="2043743462">
     <w:abstractNumId w:val="45"/>
   </w:num>
-  <w:num w:numId="19">
+  <w:num w:numId="19" w16cid:durableId="166481577">
     <w:abstractNumId w:val="11"/>
   </w:num>
-  <w:num w:numId="20">
+  <w:num w:numId="20" w16cid:durableId="755592716">
     <w:abstractNumId w:val="41"/>
   </w:num>
-  <w:num w:numId="21">
+  <w:num w:numId="21" w16cid:durableId="1017004086">
     <w:abstractNumId w:val="18"/>
   </w:num>
-  <w:num w:numId="22">
+  <w:num w:numId="22" w16cid:durableId="761730527">
     <w:abstractNumId w:val="16"/>
   </w:num>
-  <w:num w:numId="23">
+  <w:num w:numId="23" w16cid:durableId="735667728">
     <w:abstractNumId w:val="40"/>
   </w:num>
-  <w:num w:numId="24">
+  <w:num w:numId="24" w16cid:durableId="793327089">
     <w:abstractNumId w:val="25"/>
   </w:num>
-  <w:num w:numId="25">
+  <w:num w:numId="25" w16cid:durableId="1017777645">
     <w:abstractNumId w:val="27"/>
   </w:num>
-  <w:num w:numId="26">
+  <w:num w:numId="26" w16cid:durableId="795565260">
     <w:abstractNumId w:val="17"/>
   </w:num>
-  <w:num w:numId="27">
+  <w:num w:numId="27" w16cid:durableId="1869484814">
     <w:abstractNumId w:val="13"/>
   </w:num>
-  <w:num w:numId="28">
+  <w:num w:numId="28" w16cid:durableId="1612783841">
     <w:abstractNumId w:val="28"/>
   </w:num>
-  <w:num w:numId="29">
+  <w:num w:numId="29" w16cid:durableId="98719814">
     <w:abstractNumId w:val="2"/>
   </w:num>
-  <w:num w:numId="30">
+  <w:num w:numId="30" w16cid:durableId="1585801619">
     <w:abstractNumId w:val="6"/>
   </w:num>
-  <w:num w:numId="31">
+  <w:num w:numId="31" w16cid:durableId="534854024">
     <w:abstractNumId w:val="23"/>
   </w:num>
-  <w:num w:numId="32">
+  <w:num w:numId="32" w16cid:durableId="1923876805">
     <w:abstractNumId w:val="44"/>
   </w:num>
-  <w:num w:numId="33">
+  <w:num w:numId="33" w16cid:durableId="2030182803">
     <w:abstractNumId w:val="33"/>
   </w:num>
-  <w:num w:numId="34">
+  <w:num w:numId="34" w16cid:durableId="1630014403">
     <w:abstractNumId w:val="7"/>
   </w:num>
-  <w:num w:numId="35">
+  <w:num w:numId="35" w16cid:durableId="291374221">
     <w:abstractNumId w:val="38"/>
   </w:num>
-  <w:num w:numId="36">
+  <w:num w:numId="36" w16cid:durableId="982271467">
     <w:abstractNumId w:val="14"/>
   </w:num>
-  <w:num w:numId="37">
+  <w:num w:numId="37" w16cid:durableId="1056587958">
     <w:abstractNumId w:val="12"/>
   </w:num>
-  <w:num w:numId="38">
+  <w:num w:numId="38" w16cid:durableId="2059430379">
     <w:abstractNumId w:val="31"/>
   </w:num>
-  <w:num w:numId="39">
+  <w:num w:numId="39" w16cid:durableId="1303580594">
     <w:abstractNumId w:val="32"/>
   </w:num>
-  <w:num w:numId="40">
+  <w:num w:numId="40" w16cid:durableId="588655743">
     <w:abstractNumId w:val="39"/>
   </w:num>
-  <w:num w:numId="41">
+  <w:num w:numId="41" w16cid:durableId="1841963566">
     <w:abstractNumId w:val="26"/>
   </w:num>
-  <w:num w:numId="42">
+  <w:num w:numId="42" w16cid:durableId="528177436">
     <w:abstractNumId w:val="24"/>
   </w:num>
-  <w:num w:numId="43">
+  <w:num w:numId="43" w16cid:durableId="666203090">
     <w:abstractNumId w:val="10"/>
   </w:num>
-  <w:num w:numId="44">
+  <w:num w:numId="44" w16cid:durableId="81992886">
     <w:abstractNumId w:val="9"/>
   </w:num>
-  <w:num w:numId="45">
+  <w:num w:numId="45" w16cid:durableId="1840079083">
     <w:abstractNumId w:val="36"/>
   </w:num>
-  <w:num w:numId="46">
+  <w:num w:numId="46" w16cid:durableId="1715277853">
     <w:abstractNumId w:val="30"/>
   </w:num>
   <w:numIdMacAtCleanup w:val="13"/>
@@ -24594,7 +24709,7 @@
 </file>
 
 <file path=word/styles.xml><?xml version="1.0" encoding="utf-8"?>
-<w:styles xmlns:mc="http://schemas.openxmlformats.org/markup-compatibility/2006" xmlns:r="http://schemas.openxmlformats.org/officeDocument/2006/relationships" xmlns:w="http://schemas.openxmlformats.org/wordprocessingml/2006/main" xmlns:w14="http://schemas.microsoft.com/office/word/2010/wordml" xmlns:w15="http://schemas.microsoft.com/office/word/2012/wordml" xmlns:w16se="http://schemas.microsoft.com/office/word/2015/wordml/symex" mc:Ignorable="w14 w15 w16se">
+<w:styles xmlns:mc="http://schemas.openxmlformats.org/markup-compatibility/2006" xmlns:r="http://schemas.openxmlformats.org/officeDocument/2006/relationships" xmlns:w="http://schemas.openxmlformats.org/wordprocessingml/2006/main" xmlns:w14="http://schemas.microsoft.com/office/word/2010/wordml" xmlns:w15="http://schemas.microsoft.com/office/word/2012/wordml" xmlns:w16cex="http://schemas.microsoft.com/office/word/2018/wordml/cex" xmlns:w16cid="http://schemas.microsoft.com/office/word/2016/wordml/cid" xmlns:w16="http://schemas.microsoft.com/office/word/2018/wordml" xmlns:w16sdtdh="http://schemas.microsoft.com/office/word/2020/wordml/sdtdatahash" xmlns:w16se="http://schemas.microsoft.com/office/word/2015/wordml/symex" mc:Ignorable="w14 w15 w16se w16cid w16 w16cex w16sdtdh">
   <w:docDefaults>
     <w:rPrDefault>
       <w:rPr>
@@ -24608,7 +24723,7 @@
       </w:pPr>
     </w:pPrDefault>
   </w:docDefaults>
-  <w:latentStyles w:defLockedState="0" w:defUIPriority="99" w:defSemiHidden="0" w:defUnhideWhenUsed="0" w:defQFormat="0" w:count="371">
+  <w:latentStyles w:defLockedState="0" w:defUIPriority="99" w:defSemiHidden="0" w:defUnhideWhenUsed="0" w:defQFormat="0" w:count="376">
     <w:lsdException w:name="Normal" w:uiPriority="0" w:qFormat="1"/>
     <w:lsdException w:name="heading 1" w:uiPriority="0" w:qFormat="1"/>
     <w:lsdException w:name="heading 2" w:uiPriority="0" w:unhideWhenUsed="1" w:qFormat="1"/>
@@ -24714,7 +24829,6 @@
     <w:lsdException w:name="HTML Sample" w:semiHidden="1" w:unhideWhenUsed="1"/>
     <w:lsdException w:name="HTML Typewriter" w:semiHidden="1" w:unhideWhenUsed="1"/>
     <w:lsdException w:name="HTML Variable" w:semiHidden="1" w:unhideWhenUsed="1"/>
-    <w:lsdException w:name="Normal Table" w:semiHidden="1" w:unhideWhenUsed="1"/>
     <w:lsdException w:name="annotation subject" w:semiHidden="1" w:unhideWhenUsed="1" w:qFormat="1"/>
     <w:lsdException w:name="No List" w:semiHidden="1" w:unhideWhenUsed="1"/>
     <w:lsdException w:name="Outline List 1" w:semiHidden="1" w:unhideWhenUsed="1"/>
@@ -24757,11 +24871,8 @@
     <w:lsdException w:name="Table Contemporary" w:semiHidden="1" w:unhideWhenUsed="1"/>
     <w:lsdException w:name="Table Elegant" w:semiHidden="1" w:unhideWhenUsed="1"/>
     <w:lsdException w:name="Table Professional" w:semiHidden="1" w:unhideWhenUsed="1"/>
-    <w:lsdException w:name="Table Subtle 1" w:semiHidden="1" w:unhideWhenUsed="1"/>
     <w:lsdException w:name="Table Subtle 2" w:semiHidden="1" w:unhideWhenUsed="1"/>
     <w:lsdException w:name="Table Web 1" w:semiHidden="1" w:unhideWhenUsed="1"/>
-    <w:lsdException w:name="Table Web 2" w:semiHidden="1" w:unhideWhenUsed="1"/>
-    <w:lsdException w:name="Table Web 3" w:semiHidden="1" w:unhideWhenUsed="1"/>
     <w:lsdException w:name="Balloon Text" w:semiHidden="1" w:unhideWhenUsed="1" w:qFormat="1"/>
     <w:lsdException w:name="Table Grid" w:uiPriority="39" w:qFormat="1"/>
     <w:lsdException w:name="Table Theme" w:semiHidden="1" w:unhideWhenUsed="1"/>
@@ -24980,6 +25091,11 @@
     <w:lsdException w:name="List Table 5 Dark Accent 6" w:uiPriority="50"/>
     <w:lsdException w:name="List Table 6 Colorful Accent 6" w:uiPriority="51"/>
     <w:lsdException w:name="List Table 7 Colorful Accent 6" w:uiPriority="52"/>
+    <w:lsdException w:name="Mention" w:semiHidden="1" w:unhideWhenUsed="1"/>
+    <w:lsdException w:name="Smart Hyperlink" w:semiHidden="1" w:unhideWhenUsed="1"/>
+    <w:lsdException w:name="Hashtag" w:semiHidden="1" w:unhideWhenUsed="1"/>
+    <w:lsdException w:name="Unresolved Mention" w:semiHidden="1" w:unhideWhenUsed="1"/>
+    <w:lsdException w:name="Smart Link" w:semiHidden="1" w:unhideWhenUsed="1"/>
   </w:latentStyles>
   <w:style w:type="paragraph" w:default="1" w:styleId="Normal">
     <w:name w:val="Normal"/>

</xml_diff>